<commit_message>
update còn thiếu xóa và sửa học phần
</commit_message>
<xml_diff>
--- a/document/DetailDesignDocument.docx
+++ b/document/DetailDesignDocument.docx
@@ -1,6 +1,6 @@
 
 <file path=word/document.xml><?xml version="1.0" encoding="utf-8"?>
-<w:document xmlns:wpc="http://schemas.microsoft.com/office/word/2010/wordprocessingCanvas" xmlns:cx="http://schemas.microsoft.com/office/drawing/2014/chartex" xmlns:mc="http://schemas.openxmlformats.org/markup-compatibility/2006" xmlns:o="urn:schemas-microsoft-com:office:office" xmlns:r="http://schemas.openxmlformats.org/officeDocument/2006/relationships" xmlns:m="http://schemas.openxmlformats.org/officeDocument/2006/math" xmlns:v="urn:schemas-microsoft-com:vml" xmlns:wp14="http://schemas.microsoft.com/office/word/2010/wordprocessingDrawing" xmlns:wp="http://schemas.openxmlformats.org/drawingml/2006/wordprocessingDrawing" xmlns:w10="urn:schemas-microsoft-com:office:word" xmlns:w="http://schemas.openxmlformats.org/wordprocessingml/2006/main" xmlns:w14="http://schemas.microsoft.com/office/word/2010/wordml" xmlns:w15="http://schemas.microsoft.com/office/word/2012/wordml" xmlns:w16se="http://schemas.microsoft.com/office/word/2015/wordml/symex" xmlns:wpg="http://schemas.microsoft.com/office/word/2010/wordprocessingGroup" xmlns:wpi="http://schemas.microsoft.com/office/word/2010/wordprocessingInk" xmlns:wne="http://schemas.microsoft.com/office/word/2006/wordml" xmlns:wps="http://schemas.microsoft.com/office/word/2010/wordprocessingShape" mc:Ignorable="w14 w15 w16se wp14">
+<w:document xmlns:wpc="http://schemas.microsoft.com/office/word/2010/wordprocessingCanvas" xmlns:cx="http://schemas.microsoft.com/office/drawing/2014/chartex" xmlns:cx1="http://schemas.microsoft.com/office/drawing/2015/9/8/chartex" xmlns:cx2="http://schemas.microsoft.com/office/drawing/2015/10/21/chartex" xmlns:cx3="http://schemas.microsoft.com/office/drawing/2016/5/9/chartex" xmlns:cx4="http://schemas.microsoft.com/office/drawing/2016/5/10/chartex" xmlns:cx5="http://schemas.microsoft.com/office/drawing/2016/5/11/chartex" xmlns:cx6="http://schemas.microsoft.com/office/drawing/2016/5/12/chartex" xmlns:cx7="http://schemas.microsoft.com/office/drawing/2016/5/13/chartex" xmlns:cx8="http://schemas.microsoft.com/office/drawing/2016/5/14/chartex" xmlns:mc="http://schemas.openxmlformats.org/markup-compatibility/2006" xmlns:aink="http://schemas.microsoft.com/office/drawing/2016/ink" xmlns:am3d="http://schemas.microsoft.com/office/drawing/2017/model3d" xmlns:o="urn:schemas-microsoft-com:office:office" xmlns:oel="http://schemas.microsoft.com/office/2019/extlst" xmlns:r="http://schemas.openxmlformats.org/officeDocument/2006/relationships" xmlns:m="http://schemas.openxmlformats.org/officeDocument/2006/math" xmlns:v="urn:schemas-microsoft-com:vml" xmlns:wp14="http://schemas.microsoft.com/office/word/2010/wordprocessingDrawing" xmlns:wp="http://schemas.openxmlformats.org/drawingml/2006/wordprocessingDrawing" xmlns:w10="urn:schemas-microsoft-com:office:word" xmlns:w="http://schemas.openxmlformats.org/wordprocessingml/2006/main" xmlns:w14="http://schemas.microsoft.com/office/word/2010/wordml" xmlns:w15="http://schemas.microsoft.com/office/word/2012/wordml" xmlns:w16cex="http://schemas.microsoft.com/office/word/2018/wordml/cex" xmlns:w16cid="http://schemas.microsoft.com/office/word/2016/wordml/cid" xmlns:w16="http://schemas.microsoft.com/office/word/2018/wordml" xmlns:w16sdtdh="http://schemas.microsoft.com/office/word/2020/wordml/sdtdatahash" xmlns:w16se="http://schemas.microsoft.com/office/word/2015/wordml/symex" xmlns:wpg="http://schemas.microsoft.com/office/word/2010/wordprocessingGroup" xmlns:wpi="http://schemas.microsoft.com/office/word/2010/wordprocessingInk" xmlns:wne="http://schemas.microsoft.com/office/word/2006/wordml" xmlns:wps="http://schemas.microsoft.com/office/word/2010/wordprocessingShape" mc:Ignorable="w14 w15 w16se w16cid w16 w16cex w16sdtdh wp14">
   <w:body>
     <w:p>
       <w:pPr>
@@ -38,10 +38,10 @@
           <w:noProof/>
         </w:rPr>
         <w:drawing>
-          <wp:inline distT="0" distB="0" distL="0" distR="0" wp14:anchorId="29C45243" wp14:editId="6B94A87B">
-            <wp:extent cx="5731510" cy="3215005"/>
-            <wp:effectExtent l="0" t="0" r="2540" b="4445"/>
-            <wp:docPr id="22" name="Picture 22"/>
+          <wp:inline distT="0" distB="0" distL="0" distR="0" wp14:anchorId="6131B9AF" wp14:editId="0EFAE7FA">
+            <wp:extent cx="5943600" cy="3432175"/>
+            <wp:effectExtent l="0" t="0" r="0" b="0"/>
+            <wp:docPr id="2" name="Picture 2"/>
             <wp:cNvGraphicFramePr>
               <a:graphicFrameLocks xmlns:a="http://schemas.openxmlformats.org/drawingml/2006/main" noChangeAspect="1"/>
             </wp:cNvGraphicFramePr>
@@ -61,7 +61,7 @@
                   <pic:spPr>
                     <a:xfrm>
                       <a:off x="0" y="0"/>
-                      <a:ext cx="5731510" cy="3215005"/>
+                      <a:ext cx="5943600" cy="3432175"/>
                     </a:xfrm>
                     <a:prstGeom prst="rect">
                       <a:avLst/>
@@ -85,16 +85,13 @@
     <w:p>
       <w:r>
         <w:rPr>
-          <w:rFonts w:ascii="Tahoma" w:hAnsi="Tahoma" w:cs="Tahoma"/>
           <w:noProof/>
-          <w:sz w:val="24"/>
-          <w:szCs w:val="24"/>
         </w:rPr>
         <w:drawing>
-          <wp:inline distT="0" distB="0" distL="0" distR="0" wp14:anchorId="3FF938C0" wp14:editId="5702E920">
-            <wp:extent cx="5731510" cy="3446145"/>
-            <wp:effectExtent l="0" t="0" r="2540" b="1905"/>
-            <wp:docPr id="18" name="Picture 18"/>
+          <wp:inline distT="0" distB="0" distL="0" distR="0" wp14:anchorId="4AD71627" wp14:editId="12C86736">
+            <wp:extent cx="6105525" cy="3666576"/>
+            <wp:effectExtent l="0" t="0" r="0" b="0"/>
+            <wp:docPr id="1" name="Picture 1"/>
             <wp:cNvGraphicFramePr>
               <a:graphicFrameLocks xmlns:a="http://schemas.openxmlformats.org/drawingml/2006/main" noChangeAspect="1"/>
             </wp:cNvGraphicFramePr>
@@ -114,7 +111,7 @@
                   <pic:spPr>
                     <a:xfrm>
                       <a:off x="0" y="0"/>
-                      <a:ext cx="5731510" cy="3446145"/>
+                      <a:ext cx="6106388" cy="3667094"/>
                     </a:xfrm>
                     <a:prstGeom prst="rect">
                       <a:avLst/>
@@ -153,14 +150,99 @@
       </w:r>
     </w:p>
     <w:p>
-      <w:pPr>
-        <w:pStyle w:val="Heading2"/>
-      </w:pPr>
-      <w:r>
+      <w:r>
+        <w:rPr>
+          <w:noProof/>
+        </w:rPr>
+        <w:drawing>
+          <wp:inline distT="0" distB="0" distL="0" distR="0" wp14:anchorId="0AA19A47" wp14:editId="2899C083">
+            <wp:extent cx="5943600" cy="3343275"/>
+            <wp:effectExtent l="0" t="0" r="0" b="9525"/>
+            <wp:docPr id="3" name="Picture 3"/>
+            <wp:cNvGraphicFramePr>
+              <a:graphicFrameLocks xmlns:a="http://schemas.openxmlformats.org/drawingml/2006/main" noChangeAspect="1"/>
+            </wp:cNvGraphicFramePr>
+            <a:graphic xmlns:a="http://schemas.openxmlformats.org/drawingml/2006/main">
+              <a:graphicData uri="http://schemas.openxmlformats.org/drawingml/2006/picture">
+                <pic:pic xmlns:pic="http://schemas.openxmlformats.org/drawingml/2006/picture">
+                  <pic:nvPicPr>
+                    <pic:cNvPr id="1" name=""/>
+                    <pic:cNvPicPr/>
+                  </pic:nvPicPr>
+                  <pic:blipFill>
+                    <a:blip r:embed="rId7"/>
+                    <a:stretch>
+                      <a:fillRect/>
+                    </a:stretch>
+                  </pic:blipFill>
+                  <pic:spPr>
+                    <a:xfrm>
+                      <a:off x="0" y="0"/>
+                      <a:ext cx="5943600" cy="3343275"/>
+                    </a:xfrm>
+                    <a:prstGeom prst="rect">
+                      <a:avLst/>
+                    </a:prstGeom>
+                  </pic:spPr>
+                </pic:pic>
+              </a:graphicData>
+            </a:graphic>
+          </wp:inline>
+        </w:drawing>
+      </w:r>
+    </w:p>
+    <w:p>
+      <w:pPr>
+        <w:pStyle w:val="Heading2"/>
+      </w:pPr>
+      <w:r>
+        <w:lastRenderedPageBreak/>
         <w:t>Sequence diagram</w:t>
       </w:r>
     </w:p>
     <w:p>
+      <w:r>
+        <w:rPr>
+          <w:noProof/>
+        </w:rPr>
+        <w:drawing>
+          <wp:inline distT="0" distB="0" distL="0" distR="0" wp14:anchorId="53CC4059" wp14:editId="3C480D45">
+            <wp:extent cx="5943600" cy="3710940"/>
+            <wp:effectExtent l="0" t="0" r="0" b="3810"/>
+            <wp:docPr id="4" name="Picture 4"/>
+            <wp:cNvGraphicFramePr>
+              <a:graphicFrameLocks xmlns:a="http://schemas.openxmlformats.org/drawingml/2006/main" noChangeAspect="1"/>
+            </wp:cNvGraphicFramePr>
+            <a:graphic xmlns:a="http://schemas.openxmlformats.org/drawingml/2006/main">
+              <a:graphicData uri="http://schemas.openxmlformats.org/drawingml/2006/picture">
+                <pic:pic xmlns:pic="http://schemas.openxmlformats.org/drawingml/2006/picture">
+                  <pic:nvPicPr>
+                    <pic:cNvPr id="1" name=""/>
+                    <pic:cNvPicPr/>
+                  </pic:nvPicPr>
+                  <pic:blipFill>
+                    <a:blip r:embed="rId8"/>
+                    <a:stretch>
+                      <a:fillRect/>
+                    </a:stretch>
+                  </pic:blipFill>
+                  <pic:spPr>
+                    <a:xfrm>
+                      <a:off x="0" y="0"/>
+                      <a:ext cx="5943600" cy="3710940"/>
+                    </a:xfrm>
+                    <a:prstGeom prst="rect">
+                      <a:avLst/>
+                    </a:prstGeom>
+                  </pic:spPr>
+                </pic:pic>
+              </a:graphicData>
+            </a:graphic>
+          </wp:inline>
+        </w:drawing>
+      </w:r>
+    </w:p>
+    <w:p>
       <w:pPr>
         <w:pStyle w:val="Heading2"/>
       </w:pPr>
@@ -185,14 +267,99 @@
       </w:r>
     </w:p>
     <w:p>
-      <w:pPr>
-        <w:pStyle w:val="Heading2"/>
-      </w:pPr>
-      <w:r>
+      <w:r>
+        <w:rPr>
+          <w:noProof/>
+        </w:rPr>
+        <w:drawing>
+          <wp:inline distT="0" distB="0" distL="0" distR="0" wp14:anchorId="09BB6846" wp14:editId="3DD85361">
+            <wp:extent cx="5943600" cy="2980055"/>
+            <wp:effectExtent l="0" t="0" r="0" b="0"/>
+            <wp:docPr id="6" name="Picture 6"/>
+            <wp:cNvGraphicFramePr>
+              <a:graphicFrameLocks xmlns:a="http://schemas.openxmlformats.org/drawingml/2006/main" noChangeAspect="1"/>
+            </wp:cNvGraphicFramePr>
+            <a:graphic xmlns:a="http://schemas.openxmlformats.org/drawingml/2006/main">
+              <a:graphicData uri="http://schemas.openxmlformats.org/drawingml/2006/picture">
+                <pic:pic xmlns:pic="http://schemas.openxmlformats.org/drawingml/2006/picture">
+                  <pic:nvPicPr>
+                    <pic:cNvPr id="1" name=""/>
+                    <pic:cNvPicPr/>
+                  </pic:nvPicPr>
+                  <pic:blipFill>
+                    <a:blip r:embed="rId9"/>
+                    <a:stretch>
+                      <a:fillRect/>
+                    </a:stretch>
+                  </pic:blipFill>
+                  <pic:spPr>
+                    <a:xfrm>
+                      <a:off x="0" y="0"/>
+                      <a:ext cx="5943600" cy="2980055"/>
+                    </a:xfrm>
+                    <a:prstGeom prst="rect">
+                      <a:avLst/>
+                    </a:prstGeom>
+                  </pic:spPr>
+                </pic:pic>
+              </a:graphicData>
+            </a:graphic>
+          </wp:inline>
+        </w:drawing>
+      </w:r>
+    </w:p>
+    <w:p>
+      <w:pPr>
+        <w:pStyle w:val="Heading2"/>
+      </w:pPr>
+      <w:r>
+        <w:lastRenderedPageBreak/>
         <w:t>Sequence diagram</w:t>
       </w:r>
     </w:p>
     <w:p>
+      <w:r>
+        <w:rPr>
+          <w:noProof/>
+        </w:rPr>
+        <w:drawing>
+          <wp:inline distT="0" distB="0" distL="0" distR="0" wp14:anchorId="1001C157" wp14:editId="6337B8AA">
+            <wp:extent cx="5943600" cy="2762885"/>
+            <wp:effectExtent l="0" t="0" r="0" b="0"/>
+            <wp:docPr id="5" name="Picture 5"/>
+            <wp:cNvGraphicFramePr>
+              <a:graphicFrameLocks xmlns:a="http://schemas.openxmlformats.org/drawingml/2006/main" noChangeAspect="1"/>
+            </wp:cNvGraphicFramePr>
+            <a:graphic xmlns:a="http://schemas.openxmlformats.org/drawingml/2006/main">
+              <a:graphicData uri="http://schemas.openxmlformats.org/drawingml/2006/picture">
+                <pic:pic xmlns:pic="http://schemas.openxmlformats.org/drawingml/2006/picture">
+                  <pic:nvPicPr>
+                    <pic:cNvPr id="1" name=""/>
+                    <pic:cNvPicPr/>
+                  </pic:nvPicPr>
+                  <pic:blipFill>
+                    <a:blip r:embed="rId10"/>
+                    <a:stretch>
+                      <a:fillRect/>
+                    </a:stretch>
+                  </pic:blipFill>
+                  <pic:spPr>
+                    <a:xfrm>
+                      <a:off x="0" y="0"/>
+                      <a:ext cx="5943600" cy="2762885"/>
+                    </a:xfrm>
+                    <a:prstGeom prst="rect">
+                      <a:avLst/>
+                    </a:prstGeom>
+                  </pic:spPr>
+                </pic:pic>
+              </a:graphicData>
+            </a:graphic>
+          </wp:inline>
+        </w:drawing>
+      </w:r>
+    </w:p>
+    <w:p>
       <w:pPr>
         <w:pStyle w:val="Heading2"/>
       </w:pPr>
@@ -217,14 +384,99 @@
       </w:r>
     </w:p>
     <w:p>
-      <w:pPr>
-        <w:pStyle w:val="Heading2"/>
-      </w:pPr>
-      <w:r>
+      <w:r>
+        <w:rPr>
+          <w:noProof/>
+        </w:rPr>
+        <w:drawing>
+          <wp:inline distT="0" distB="0" distL="0" distR="0" wp14:anchorId="71241EC4" wp14:editId="26B872B3">
+            <wp:extent cx="5943600" cy="2967355"/>
+            <wp:effectExtent l="0" t="0" r="0" b="4445"/>
+            <wp:docPr id="7" name="Picture 7"/>
+            <wp:cNvGraphicFramePr>
+              <a:graphicFrameLocks xmlns:a="http://schemas.openxmlformats.org/drawingml/2006/main" noChangeAspect="1"/>
+            </wp:cNvGraphicFramePr>
+            <a:graphic xmlns:a="http://schemas.openxmlformats.org/drawingml/2006/main">
+              <a:graphicData uri="http://schemas.openxmlformats.org/drawingml/2006/picture">
+                <pic:pic xmlns:pic="http://schemas.openxmlformats.org/drawingml/2006/picture">
+                  <pic:nvPicPr>
+                    <pic:cNvPr id="1" name=""/>
+                    <pic:cNvPicPr/>
+                  </pic:nvPicPr>
+                  <pic:blipFill>
+                    <a:blip r:embed="rId11"/>
+                    <a:stretch>
+                      <a:fillRect/>
+                    </a:stretch>
+                  </pic:blipFill>
+                  <pic:spPr>
+                    <a:xfrm>
+                      <a:off x="0" y="0"/>
+                      <a:ext cx="5943600" cy="2967355"/>
+                    </a:xfrm>
+                    <a:prstGeom prst="rect">
+                      <a:avLst/>
+                    </a:prstGeom>
+                  </pic:spPr>
+                </pic:pic>
+              </a:graphicData>
+            </a:graphic>
+          </wp:inline>
+        </w:drawing>
+      </w:r>
+    </w:p>
+    <w:p>
+      <w:pPr>
+        <w:pStyle w:val="Heading2"/>
+      </w:pPr>
+      <w:r>
+        <w:lastRenderedPageBreak/>
         <w:t>Sequence diagram</w:t>
       </w:r>
     </w:p>
     <w:p>
+      <w:r>
+        <w:rPr>
+          <w:noProof/>
+        </w:rPr>
+        <w:drawing>
+          <wp:inline distT="0" distB="0" distL="0" distR="0" wp14:anchorId="094998E7" wp14:editId="55404A76">
+            <wp:extent cx="5943600" cy="2767330"/>
+            <wp:effectExtent l="0" t="0" r="0" b="0"/>
+            <wp:docPr id="8" name="Picture 8"/>
+            <wp:cNvGraphicFramePr>
+              <a:graphicFrameLocks xmlns:a="http://schemas.openxmlformats.org/drawingml/2006/main" noChangeAspect="1"/>
+            </wp:cNvGraphicFramePr>
+            <a:graphic xmlns:a="http://schemas.openxmlformats.org/drawingml/2006/main">
+              <a:graphicData uri="http://schemas.openxmlformats.org/drawingml/2006/picture">
+                <pic:pic xmlns:pic="http://schemas.openxmlformats.org/drawingml/2006/picture">
+                  <pic:nvPicPr>
+                    <pic:cNvPr id="1" name=""/>
+                    <pic:cNvPicPr/>
+                  </pic:nvPicPr>
+                  <pic:blipFill>
+                    <a:blip r:embed="rId12"/>
+                    <a:stretch>
+                      <a:fillRect/>
+                    </a:stretch>
+                  </pic:blipFill>
+                  <pic:spPr>
+                    <a:xfrm>
+                      <a:off x="0" y="0"/>
+                      <a:ext cx="5943600" cy="2767330"/>
+                    </a:xfrm>
+                    <a:prstGeom prst="rect">
+                      <a:avLst/>
+                    </a:prstGeom>
+                  </pic:spPr>
+                </pic:pic>
+              </a:graphicData>
+            </a:graphic>
+          </wp:inline>
+        </w:drawing>
+      </w:r>
+    </w:p>
+    <w:p>
       <w:pPr>
         <w:pStyle w:val="Heading2"/>
       </w:pPr>
@@ -249,14 +501,99 @@
       </w:r>
     </w:p>
     <w:p>
-      <w:pPr>
-        <w:pStyle w:val="Heading2"/>
-      </w:pPr>
-      <w:r>
+      <w:r>
+        <w:rPr>
+          <w:noProof/>
+        </w:rPr>
+        <w:drawing>
+          <wp:inline distT="0" distB="0" distL="0" distR="0" wp14:anchorId="7E19C9C4" wp14:editId="191759B6">
+            <wp:extent cx="5943600" cy="2975610"/>
+            <wp:effectExtent l="0" t="0" r="0" b="0"/>
+            <wp:docPr id="9" name="Picture 9"/>
+            <wp:cNvGraphicFramePr>
+              <a:graphicFrameLocks xmlns:a="http://schemas.openxmlformats.org/drawingml/2006/main" noChangeAspect="1"/>
+            </wp:cNvGraphicFramePr>
+            <a:graphic xmlns:a="http://schemas.openxmlformats.org/drawingml/2006/main">
+              <a:graphicData uri="http://schemas.openxmlformats.org/drawingml/2006/picture">
+                <pic:pic xmlns:pic="http://schemas.openxmlformats.org/drawingml/2006/picture">
+                  <pic:nvPicPr>
+                    <pic:cNvPr id="1" name=""/>
+                    <pic:cNvPicPr/>
+                  </pic:nvPicPr>
+                  <pic:blipFill>
+                    <a:blip r:embed="rId13"/>
+                    <a:stretch>
+                      <a:fillRect/>
+                    </a:stretch>
+                  </pic:blipFill>
+                  <pic:spPr>
+                    <a:xfrm>
+                      <a:off x="0" y="0"/>
+                      <a:ext cx="5943600" cy="2975610"/>
+                    </a:xfrm>
+                    <a:prstGeom prst="rect">
+                      <a:avLst/>
+                    </a:prstGeom>
+                  </pic:spPr>
+                </pic:pic>
+              </a:graphicData>
+            </a:graphic>
+          </wp:inline>
+        </w:drawing>
+      </w:r>
+    </w:p>
+    <w:p>
+      <w:pPr>
+        <w:pStyle w:val="Heading2"/>
+      </w:pPr>
+      <w:r>
+        <w:lastRenderedPageBreak/>
         <w:t>Sequence diagram</w:t>
       </w:r>
     </w:p>
     <w:p>
+      <w:r>
+        <w:rPr>
+          <w:noProof/>
+        </w:rPr>
+        <w:drawing>
+          <wp:inline distT="0" distB="0" distL="0" distR="0" wp14:anchorId="71B25F13" wp14:editId="471B5148">
+            <wp:extent cx="5943600" cy="2755900"/>
+            <wp:effectExtent l="0" t="0" r="0" b="6350"/>
+            <wp:docPr id="10" name="Picture 10"/>
+            <wp:cNvGraphicFramePr>
+              <a:graphicFrameLocks xmlns:a="http://schemas.openxmlformats.org/drawingml/2006/main" noChangeAspect="1"/>
+            </wp:cNvGraphicFramePr>
+            <a:graphic xmlns:a="http://schemas.openxmlformats.org/drawingml/2006/main">
+              <a:graphicData uri="http://schemas.openxmlformats.org/drawingml/2006/picture">
+                <pic:pic xmlns:pic="http://schemas.openxmlformats.org/drawingml/2006/picture">
+                  <pic:nvPicPr>
+                    <pic:cNvPr id="1" name=""/>
+                    <pic:cNvPicPr/>
+                  </pic:nvPicPr>
+                  <pic:blipFill>
+                    <a:blip r:embed="rId14"/>
+                    <a:stretch>
+                      <a:fillRect/>
+                    </a:stretch>
+                  </pic:blipFill>
+                  <pic:spPr>
+                    <a:xfrm>
+                      <a:off x="0" y="0"/>
+                      <a:ext cx="5943600" cy="2755900"/>
+                    </a:xfrm>
+                    <a:prstGeom prst="rect">
+                      <a:avLst/>
+                    </a:prstGeom>
+                  </pic:spPr>
+                </pic:pic>
+              </a:graphicData>
+            </a:graphic>
+          </wp:inline>
+        </w:drawing>
+      </w:r>
+    </w:p>
+    <w:p>
       <w:pPr>
         <w:pStyle w:val="Heading2"/>
       </w:pPr>
@@ -281,14 +618,99 @@
       </w:r>
     </w:p>
     <w:p>
-      <w:pPr>
-        <w:pStyle w:val="Heading2"/>
-      </w:pPr>
-      <w:r>
+      <w:r>
+        <w:rPr>
+          <w:noProof/>
+        </w:rPr>
+        <w:drawing>
+          <wp:inline distT="0" distB="0" distL="0" distR="0" wp14:anchorId="2A7E2B1C" wp14:editId="4548A085">
+            <wp:extent cx="5163271" cy="2915057"/>
+            <wp:effectExtent l="0" t="0" r="0" b="0"/>
+            <wp:docPr id="12" name="Picture 12"/>
+            <wp:cNvGraphicFramePr>
+              <a:graphicFrameLocks xmlns:a="http://schemas.openxmlformats.org/drawingml/2006/main" noChangeAspect="1"/>
+            </wp:cNvGraphicFramePr>
+            <a:graphic xmlns:a="http://schemas.openxmlformats.org/drawingml/2006/main">
+              <a:graphicData uri="http://schemas.openxmlformats.org/drawingml/2006/picture">
+                <pic:pic xmlns:pic="http://schemas.openxmlformats.org/drawingml/2006/picture">
+                  <pic:nvPicPr>
+                    <pic:cNvPr id="1" name=""/>
+                    <pic:cNvPicPr/>
+                  </pic:nvPicPr>
+                  <pic:blipFill>
+                    <a:blip r:embed="rId15"/>
+                    <a:stretch>
+                      <a:fillRect/>
+                    </a:stretch>
+                  </pic:blipFill>
+                  <pic:spPr>
+                    <a:xfrm>
+                      <a:off x="0" y="0"/>
+                      <a:ext cx="5163271" cy="2915057"/>
+                    </a:xfrm>
+                    <a:prstGeom prst="rect">
+                      <a:avLst/>
+                    </a:prstGeom>
+                  </pic:spPr>
+                </pic:pic>
+              </a:graphicData>
+            </a:graphic>
+          </wp:inline>
+        </w:drawing>
+      </w:r>
+    </w:p>
+    <w:p>
+      <w:pPr>
+        <w:pStyle w:val="Heading2"/>
+      </w:pPr>
+      <w:r>
+        <w:lastRenderedPageBreak/>
         <w:t>Sequence diagram</w:t>
       </w:r>
     </w:p>
     <w:p>
+      <w:r>
+        <w:rPr>
+          <w:noProof/>
+        </w:rPr>
+        <w:drawing>
+          <wp:inline distT="0" distB="0" distL="0" distR="0" wp14:anchorId="12FD9CE0" wp14:editId="3D2E237D">
+            <wp:extent cx="5943600" cy="3615055"/>
+            <wp:effectExtent l="0" t="0" r="0" b="4445"/>
+            <wp:docPr id="11" name="Picture 11"/>
+            <wp:cNvGraphicFramePr>
+              <a:graphicFrameLocks xmlns:a="http://schemas.openxmlformats.org/drawingml/2006/main" noChangeAspect="1"/>
+            </wp:cNvGraphicFramePr>
+            <a:graphic xmlns:a="http://schemas.openxmlformats.org/drawingml/2006/main">
+              <a:graphicData uri="http://schemas.openxmlformats.org/drawingml/2006/picture">
+                <pic:pic xmlns:pic="http://schemas.openxmlformats.org/drawingml/2006/picture">
+                  <pic:nvPicPr>
+                    <pic:cNvPr id="1" name=""/>
+                    <pic:cNvPicPr/>
+                  </pic:nvPicPr>
+                  <pic:blipFill>
+                    <a:blip r:embed="rId16"/>
+                    <a:stretch>
+                      <a:fillRect/>
+                    </a:stretch>
+                  </pic:blipFill>
+                  <pic:spPr>
+                    <a:xfrm>
+                      <a:off x="0" y="0"/>
+                      <a:ext cx="5943600" cy="3615055"/>
+                    </a:xfrm>
+                    <a:prstGeom prst="rect">
+                      <a:avLst/>
+                    </a:prstGeom>
+                  </pic:spPr>
+                </pic:pic>
+              </a:graphicData>
+            </a:graphic>
+          </wp:inline>
+        </w:drawing>
+      </w:r>
+    </w:p>
+    <w:p>
       <w:pPr>
         <w:pStyle w:val="Heading2"/>
       </w:pPr>
@@ -313,43 +735,96 @@
       </w:r>
     </w:p>
     <w:p>
-      <w:pPr>
-        <w:pStyle w:val="Heading2"/>
-      </w:pPr>
-      <w:r>
+      <w:r>
+        <w:rPr>
+          <w:noProof/>
+        </w:rPr>
+        <w:drawing>
+          <wp:inline distT="0" distB="0" distL="0" distR="0" wp14:anchorId="012BF9DB" wp14:editId="0F1CE6DB">
+            <wp:extent cx="4563112" cy="3162741"/>
+            <wp:effectExtent l="0" t="0" r="8890" b="0"/>
+            <wp:docPr id="13" name="Picture 13"/>
+            <wp:cNvGraphicFramePr>
+              <a:graphicFrameLocks xmlns:a="http://schemas.openxmlformats.org/drawingml/2006/main" noChangeAspect="1"/>
+            </wp:cNvGraphicFramePr>
+            <a:graphic xmlns:a="http://schemas.openxmlformats.org/drawingml/2006/main">
+              <a:graphicData uri="http://schemas.openxmlformats.org/drawingml/2006/picture">
+                <pic:pic xmlns:pic="http://schemas.openxmlformats.org/drawingml/2006/picture">
+                  <pic:nvPicPr>
+                    <pic:cNvPr id="1" name=""/>
+                    <pic:cNvPicPr/>
+                  </pic:nvPicPr>
+                  <pic:blipFill>
+                    <a:blip r:embed="rId17"/>
+                    <a:stretch>
+                      <a:fillRect/>
+                    </a:stretch>
+                  </pic:blipFill>
+                  <pic:spPr>
+                    <a:xfrm>
+                      <a:off x="0" y="0"/>
+                      <a:ext cx="4563112" cy="3162741"/>
+                    </a:xfrm>
+                    <a:prstGeom prst="rect">
+                      <a:avLst/>
+                    </a:prstGeom>
+                  </pic:spPr>
+                </pic:pic>
+              </a:graphicData>
+            </a:graphic>
+          </wp:inline>
+        </w:drawing>
+      </w:r>
+    </w:p>
+    <w:p>
+      <w:pPr>
+        <w:pStyle w:val="Heading2"/>
+      </w:pPr>
+      <w:r>
+        <w:lastRenderedPageBreak/>
         <w:t>Sequence diagram</w:t>
       </w:r>
     </w:p>
     <w:p>
-      <w:pPr>
-        <w:pStyle w:val="Heading2"/>
-      </w:pPr>
-      <w:r>
-        <w:t>Screen</w:t>
-      </w:r>
-    </w:p>
-    <w:p>
-      <w:pPr>
-        <w:pStyle w:val="Heading1"/>
-      </w:pPr>
-      <w:r>
-        <w:t>Cài đặt thông tin cá nhân</w:t>
-      </w:r>
-    </w:p>
-    <w:p>
-      <w:pPr>
-        <w:pStyle w:val="Heading2"/>
-      </w:pPr>
-      <w:r>
-        <w:t>Class diagram</w:t>
-      </w:r>
-    </w:p>
-    <w:p>
-      <w:pPr>
-        <w:pStyle w:val="Heading2"/>
-      </w:pPr>
-      <w:r>
-        <w:t>Sequence diagram</w:t>
+      <w:r>
+        <w:rPr>
+          <w:noProof/>
+        </w:rPr>
+        <w:drawing>
+          <wp:inline distT="0" distB="0" distL="0" distR="0" wp14:anchorId="5FDAEE54" wp14:editId="63346D5E">
+            <wp:extent cx="5943600" cy="3620135"/>
+            <wp:effectExtent l="0" t="0" r="0" b="0"/>
+            <wp:docPr id="14" name="Picture 14"/>
+            <wp:cNvGraphicFramePr>
+              <a:graphicFrameLocks xmlns:a="http://schemas.openxmlformats.org/drawingml/2006/main" noChangeAspect="1"/>
+            </wp:cNvGraphicFramePr>
+            <a:graphic xmlns:a="http://schemas.openxmlformats.org/drawingml/2006/main">
+              <a:graphicData uri="http://schemas.openxmlformats.org/drawingml/2006/picture">
+                <pic:pic xmlns:pic="http://schemas.openxmlformats.org/drawingml/2006/picture">
+                  <pic:nvPicPr>
+                    <pic:cNvPr id="1" name=""/>
+                    <pic:cNvPicPr/>
+                  </pic:nvPicPr>
+                  <pic:blipFill>
+                    <a:blip r:embed="rId18"/>
+                    <a:stretch>
+                      <a:fillRect/>
+                    </a:stretch>
+                  </pic:blipFill>
+                  <pic:spPr>
+                    <a:xfrm>
+                      <a:off x="0" y="0"/>
+                      <a:ext cx="5943600" cy="3620135"/>
+                    </a:xfrm>
+                    <a:prstGeom prst="rect">
+                      <a:avLst/>
+                    </a:prstGeom>
+                  </pic:spPr>
+                </pic:pic>
+              </a:graphicData>
+            </a:graphic>
+          </wp:inline>
+        </w:drawing>
       </w:r>
     </w:p>
     <w:p>
@@ -366,7 +841,7 @@
         <w:pStyle w:val="Heading1"/>
       </w:pPr>
       <w:r>
-        <w:t>Quên mật khẩu</w:t>
+        <w:t>Cài đặt thông tin cá nhân</w:t>
       </w:r>
     </w:p>
     <w:p>
@@ -378,203 +853,90 @@
       </w:r>
     </w:p>
     <w:p>
-      <w:pPr>
-        <w:pStyle w:val="Heading2"/>
-      </w:pPr>
-      <w:r>
+      <w:r>
+        <w:drawing>
+          <wp:inline distT="0" distB="0" distL="0" distR="0" wp14:anchorId="3703E02D" wp14:editId="477D1BD2">
+            <wp:extent cx="5943600" cy="3655695"/>
+            <wp:effectExtent l="0" t="0" r="0" b="1905"/>
+            <wp:docPr id="50" name="Picture 50"/>
+            <wp:cNvGraphicFramePr>
+              <a:graphicFrameLocks xmlns:a="http://schemas.openxmlformats.org/drawingml/2006/main" noChangeAspect="1"/>
+            </wp:cNvGraphicFramePr>
+            <a:graphic xmlns:a="http://schemas.openxmlformats.org/drawingml/2006/main">
+              <a:graphicData uri="http://schemas.openxmlformats.org/drawingml/2006/picture">
+                <pic:pic xmlns:pic="http://schemas.openxmlformats.org/drawingml/2006/picture">
+                  <pic:nvPicPr>
+                    <pic:cNvPr id="1" name=""/>
+                    <pic:cNvPicPr/>
+                  </pic:nvPicPr>
+                  <pic:blipFill>
+                    <a:blip r:embed="rId19"/>
+                    <a:stretch>
+                      <a:fillRect/>
+                    </a:stretch>
+                  </pic:blipFill>
+                  <pic:spPr>
+                    <a:xfrm>
+                      <a:off x="0" y="0"/>
+                      <a:ext cx="5943600" cy="3655695"/>
+                    </a:xfrm>
+                    <a:prstGeom prst="rect">
+                      <a:avLst/>
+                    </a:prstGeom>
+                  </pic:spPr>
+                </pic:pic>
+              </a:graphicData>
+            </a:graphic>
+          </wp:inline>
+        </w:drawing>
+      </w:r>
+    </w:p>
+    <w:p>
+      <w:pPr>
+        <w:pStyle w:val="Heading2"/>
+      </w:pPr>
+      <w:r>
+        <w:lastRenderedPageBreak/>
         <w:t>Sequence diagram</w:t>
       </w:r>
     </w:p>
     <w:p>
-      <w:pPr>
-        <w:pStyle w:val="Heading2"/>
-      </w:pPr>
-      <w:r>
-        <w:t>Screen</w:t>
-      </w:r>
-    </w:p>
-    <w:p>
-      <w:pPr>
-        <w:pStyle w:val="Heading1"/>
-      </w:pPr>
-      <w:r>
-        <w:t>Sửa học phần</w:t>
-      </w:r>
-    </w:p>
-    <w:p>
-      <w:pPr>
-        <w:pStyle w:val="Heading2"/>
-      </w:pPr>
-      <w:r>
-        <w:t>Class diagram</w:t>
-      </w:r>
-    </w:p>
-    <w:p>
-      <w:pPr>
-        <w:pStyle w:val="Heading2"/>
-      </w:pPr>
-      <w:r>
-        <w:t>Sequence diagram</w:t>
-      </w:r>
-    </w:p>
-    <w:p>
-      <w:pPr>
-        <w:pStyle w:val="Heading2"/>
-      </w:pPr>
-      <w:r>
-        <w:t>Screen</w:t>
-      </w:r>
-    </w:p>
-    <w:p>
-      <w:pPr>
-        <w:pStyle w:val="Heading1"/>
-      </w:pPr>
-      <w:r>
-        <w:t>Xóa học phần</w:t>
-      </w:r>
-    </w:p>
-    <w:p>
-      <w:pPr>
-        <w:pStyle w:val="Heading2"/>
-      </w:pPr>
-      <w:r>
-        <w:t>Class diagram</w:t>
-      </w:r>
-    </w:p>
-    <w:p>
-      <w:pPr>
-        <w:pStyle w:val="Heading2"/>
-      </w:pPr>
-      <w:r>
-        <w:t>Sequence diagram</w:t>
-      </w:r>
-    </w:p>
-    <w:p>
-      <w:pPr>
-        <w:pStyle w:val="Heading2"/>
-      </w:pPr>
-      <w:r>
-        <w:t>Screen</w:t>
-      </w:r>
-    </w:p>
-    <w:p>
-      <w:pPr>
-        <w:pStyle w:val="Heading1"/>
-      </w:pPr>
-      <w:r>
-        <w:t>Tạo thư mục</w:t>
-      </w:r>
-    </w:p>
-    <w:p>
-      <w:pPr>
-        <w:pStyle w:val="Heading2"/>
-      </w:pPr>
-      <w:r>
-        <w:t>Class diagram</w:t>
-      </w:r>
-    </w:p>
-    <w:p>
-      <w:pPr>
-        <w:pStyle w:val="Heading2"/>
-      </w:pPr>
-      <w:r>
-        <w:t>Sequence diagram</w:t>
-      </w:r>
-    </w:p>
-    <w:p>
-      <w:pPr>
-        <w:pStyle w:val="Heading2"/>
-      </w:pPr>
-      <w:r>
-        <w:t>Screen</w:t>
-      </w:r>
-    </w:p>
-    <w:p>
-      <w:pPr>
-        <w:pStyle w:val="Heading1"/>
-      </w:pPr>
-      <w:r>
-        <w:t>Sửa thư mục</w:t>
-      </w:r>
-    </w:p>
-    <w:p>
-      <w:pPr>
-        <w:pStyle w:val="Heading2"/>
-      </w:pPr>
-      <w:r>
-        <w:t>Class diagram</w:t>
-      </w:r>
-    </w:p>
-    <w:p>
-      <w:pPr>
-        <w:pStyle w:val="Heading2"/>
-      </w:pPr>
-      <w:r>
-        <w:t>Sequence diagram</w:t>
-      </w:r>
-    </w:p>
-    <w:p>
-      <w:pPr>
-        <w:pStyle w:val="Heading2"/>
-      </w:pPr>
-      <w:r>
-        <w:t>Screen</w:t>
-      </w:r>
-    </w:p>
-    <w:p>
-      <w:pPr>
-        <w:pStyle w:val="Heading1"/>
-      </w:pPr>
-      <w:r>
-        <w:t>Xóa thư mục</w:t>
-      </w:r>
-    </w:p>
-    <w:p>
-      <w:pPr>
-        <w:pStyle w:val="Heading2"/>
-      </w:pPr>
-      <w:r>
-        <w:t>Class diagram</w:t>
-      </w:r>
-    </w:p>
-    <w:p>
-      <w:pPr>
-        <w:pStyle w:val="Heading2"/>
-      </w:pPr>
-      <w:r>
-        <w:t>Sequence diagram</w:t>
-      </w:r>
-    </w:p>
-    <w:p>
-      <w:pPr>
-        <w:pStyle w:val="Heading2"/>
-      </w:pPr>
-      <w:r>
-        <w:t>Screen</w:t>
-      </w:r>
-    </w:p>
-    <w:p>
-      <w:pPr>
-        <w:pStyle w:val="Heading1"/>
-      </w:pPr>
-      <w:r>
-        <w:t>Tạo lớp</w:t>
-      </w:r>
-    </w:p>
-    <w:p>
-      <w:pPr>
-        <w:pStyle w:val="Heading2"/>
-      </w:pPr>
-      <w:r>
-        <w:t>Class diagram</w:t>
-      </w:r>
-    </w:p>
-    <w:p>
-      <w:pPr>
-        <w:pStyle w:val="Heading2"/>
-      </w:pPr>
-      <w:r>
-        <w:t>Sequence diagram</w:t>
+      <w:r>
+        <w:drawing>
+          <wp:inline distT="0" distB="0" distL="0" distR="0" wp14:anchorId="0404F4E9" wp14:editId="3F976FAA">
+            <wp:extent cx="5943600" cy="4794250"/>
+            <wp:effectExtent l="0" t="0" r="0" b="6350"/>
+            <wp:docPr id="51" name="Picture 51"/>
+            <wp:cNvGraphicFramePr>
+              <a:graphicFrameLocks xmlns:a="http://schemas.openxmlformats.org/drawingml/2006/main" noChangeAspect="1"/>
+            </wp:cNvGraphicFramePr>
+            <a:graphic xmlns:a="http://schemas.openxmlformats.org/drawingml/2006/main">
+              <a:graphicData uri="http://schemas.openxmlformats.org/drawingml/2006/picture">
+                <pic:pic xmlns:pic="http://schemas.openxmlformats.org/drawingml/2006/picture">
+                  <pic:nvPicPr>
+                    <pic:cNvPr id="1" name=""/>
+                    <pic:cNvPicPr/>
+                  </pic:nvPicPr>
+                  <pic:blipFill>
+                    <a:blip r:embed="rId20"/>
+                    <a:stretch>
+                      <a:fillRect/>
+                    </a:stretch>
+                  </pic:blipFill>
+                  <pic:spPr>
+                    <a:xfrm>
+                      <a:off x="0" y="0"/>
+                      <a:ext cx="5943600" cy="4794250"/>
+                    </a:xfrm>
+                    <a:prstGeom prst="rect">
+                      <a:avLst/>
+                    </a:prstGeom>
+                  </pic:spPr>
+                </pic:pic>
+              </a:graphicData>
+            </a:graphic>
+          </wp:inline>
+        </w:drawing>
       </w:r>
     </w:p>
     <w:p>
@@ -591,6 +953,725 @@
         <w:pStyle w:val="Heading1"/>
       </w:pPr>
       <w:r>
+        <w:t>Quên mật khẩu</w:t>
+      </w:r>
+    </w:p>
+    <w:p>
+      <w:pPr>
+        <w:pStyle w:val="Heading2"/>
+      </w:pPr>
+      <w:r>
+        <w:t>Class diagram</w:t>
+      </w:r>
+    </w:p>
+    <w:p>
+      <w:r>
+        <w:rPr>
+          <w:noProof/>
+        </w:rPr>
+        <w:drawing>
+          <wp:inline distT="0" distB="0" distL="0" distR="0" wp14:anchorId="19D07275" wp14:editId="6CC3BBC8">
+            <wp:extent cx="5363323" cy="3562847"/>
+            <wp:effectExtent l="0" t="0" r="8890" b="0"/>
+            <wp:docPr id="16" name="Picture 16"/>
+            <wp:cNvGraphicFramePr>
+              <a:graphicFrameLocks xmlns:a="http://schemas.openxmlformats.org/drawingml/2006/main" noChangeAspect="1"/>
+            </wp:cNvGraphicFramePr>
+            <a:graphic xmlns:a="http://schemas.openxmlformats.org/drawingml/2006/main">
+              <a:graphicData uri="http://schemas.openxmlformats.org/drawingml/2006/picture">
+                <pic:pic xmlns:pic="http://schemas.openxmlformats.org/drawingml/2006/picture">
+                  <pic:nvPicPr>
+                    <pic:cNvPr id="1" name=""/>
+                    <pic:cNvPicPr/>
+                  </pic:nvPicPr>
+                  <pic:blipFill>
+                    <a:blip r:embed="rId21"/>
+                    <a:stretch>
+                      <a:fillRect/>
+                    </a:stretch>
+                  </pic:blipFill>
+                  <pic:spPr>
+                    <a:xfrm>
+                      <a:off x="0" y="0"/>
+                      <a:ext cx="5363323" cy="3562847"/>
+                    </a:xfrm>
+                    <a:prstGeom prst="rect">
+                      <a:avLst/>
+                    </a:prstGeom>
+                  </pic:spPr>
+                </pic:pic>
+              </a:graphicData>
+            </a:graphic>
+          </wp:inline>
+        </w:drawing>
+      </w:r>
+    </w:p>
+    <w:p>
+      <w:pPr>
+        <w:pStyle w:val="Heading2"/>
+      </w:pPr>
+      <w:r>
+        <w:t>Sequence diagram</w:t>
+      </w:r>
+    </w:p>
+    <w:p>
+      <w:r>
+        <w:rPr>
+          <w:noProof/>
+        </w:rPr>
+        <w:drawing>
+          <wp:inline distT="0" distB="0" distL="0" distR="0" wp14:anchorId="66367530" wp14:editId="3E51D23E">
+            <wp:extent cx="5943600" cy="2621280"/>
+            <wp:effectExtent l="0" t="0" r="0" b="7620"/>
+            <wp:docPr id="15" name="Picture 15"/>
+            <wp:cNvGraphicFramePr>
+              <a:graphicFrameLocks xmlns:a="http://schemas.openxmlformats.org/drawingml/2006/main" noChangeAspect="1"/>
+            </wp:cNvGraphicFramePr>
+            <a:graphic xmlns:a="http://schemas.openxmlformats.org/drawingml/2006/main">
+              <a:graphicData uri="http://schemas.openxmlformats.org/drawingml/2006/picture">
+                <pic:pic xmlns:pic="http://schemas.openxmlformats.org/drawingml/2006/picture">
+                  <pic:nvPicPr>
+                    <pic:cNvPr id="1" name=""/>
+                    <pic:cNvPicPr/>
+                  </pic:nvPicPr>
+                  <pic:blipFill>
+                    <a:blip r:embed="rId22"/>
+                    <a:stretch>
+                      <a:fillRect/>
+                    </a:stretch>
+                  </pic:blipFill>
+                  <pic:spPr>
+                    <a:xfrm>
+                      <a:off x="0" y="0"/>
+                      <a:ext cx="5943600" cy="2621280"/>
+                    </a:xfrm>
+                    <a:prstGeom prst="rect">
+                      <a:avLst/>
+                    </a:prstGeom>
+                  </pic:spPr>
+                </pic:pic>
+              </a:graphicData>
+            </a:graphic>
+          </wp:inline>
+        </w:drawing>
+      </w:r>
+    </w:p>
+    <w:p>
+      <w:pPr>
+        <w:pStyle w:val="Heading2"/>
+      </w:pPr>
+      <w:r>
+        <w:lastRenderedPageBreak/>
+        <w:t>Screen</w:t>
+      </w:r>
+    </w:p>
+    <w:p>
+      <w:pPr>
+        <w:pStyle w:val="Heading1"/>
+      </w:pPr>
+      <w:r>
+        <w:t>Sửa học phần</w:t>
+      </w:r>
+    </w:p>
+    <w:p>
+      <w:pPr>
+        <w:pStyle w:val="Heading2"/>
+      </w:pPr>
+      <w:r>
+        <w:t>Class diagram</w:t>
+      </w:r>
+    </w:p>
+    <w:p>
+      <w:r>
+        <w:drawing>
+          <wp:inline distT="0" distB="0" distL="0" distR="0" wp14:anchorId="6536FC97" wp14:editId="09850CD8">
+            <wp:extent cx="4667901" cy="3429479"/>
+            <wp:effectExtent l="0" t="0" r="0" b="0"/>
+            <wp:docPr id="48" name="Picture 48"/>
+            <wp:cNvGraphicFramePr>
+              <a:graphicFrameLocks xmlns:a="http://schemas.openxmlformats.org/drawingml/2006/main" noChangeAspect="1"/>
+            </wp:cNvGraphicFramePr>
+            <a:graphic xmlns:a="http://schemas.openxmlformats.org/drawingml/2006/main">
+              <a:graphicData uri="http://schemas.openxmlformats.org/drawingml/2006/picture">
+                <pic:pic xmlns:pic="http://schemas.openxmlformats.org/drawingml/2006/picture">
+                  <pic:nvPicPr>
+                    <pic:cNvPr id="1" name=""/>
+                    <pic:cNvPicPr/>
+                  </pic:nvPicPr>
+                  <pic:blipFill>
+                    <a:blip r:embed="rId23"/>
+                    <a:stretch>
+                      <a:fillRect/>
+                    </a:stretch>
+                  </pic:blipFill>
+                  <pic:spPr>
+                    <a:xfrm>
+                      <a:off x="0" y="0"/>
+                      <a:ext cx="4667901" cy="3429479"/>
+                    </a:xfrm>
+                    <a:prstGeom prst="rect">
+                      <a:avLst/>
+                    </a:prstGeom>
+                  </pic:spPr>
+                </pic:pic>
+              </a:graphicData>
+            </a:graphic>
+          </wp:inline>
+        </w:drawing>
+      </w:r>
+    </w:p>
+    <w:p>
+      <w:pPr>
+        <w:pStyle w:val="Heading2"/>
+      </w:pPr>
+      <w:r>
+        <w:t>Sequence diagram</w:t>
+      </w:r>
+    </w:p>
+    <w:p>
+      <w:r>
+        <w:drawing>
+          <wp:inline distT="0" distB="0" distL="0" distR="0" wp14:anchorId="6DBC5F03" wp14:editId="5528C923">
+            <wp:extent cx="5943600" cy="2313305"/>
+            <wp:effectExtent l="0" t="0" r="0" b="0"/>
+            <wp:docPr id="47" name="Picture 47"/>
+            <wp:cNvGraphicFramePr>
+              <a:graphicFrameLocks xmlns:a="http://schemas.openxmlformats.org/drawingml/2006/main" noChangeAspect="1"/>
+            </wp:cNvGraphicFramePr>
+            <a:graphic xmlns:a="http://schemas.openxmlformats.org/drawingml/2006/main">
+              <a:graphicData uri="http://schemas.openxmlformats.org/drawingml/2006/picture">
+                <pic:pic xmlns:pic="http://schemas.openxmlformats.org/drawingml/2006/picture">
+                  <pic:nvPicPr>
+                    <pic:cNvPr id="1" name=""/>
+                    <pic:cNvPicPr/>
+                  </pic:nvPicPr>
+                  <pic:blipFill>
+                    <a:blip r:embed="rId24"/>
+                    <a:stretch>
+                      <a:fillRect/>
+                    </a:stretch>
+                  </pic:blipFill>
+                  <pic:spPr>
+                    <a:xfrm>
+                      <a:off x="0" y="0"/>
+                      <a:ext cx="5943600" cy="2313305"/>
+                    </a:xfrm>
+                    <a:prstGeom prst="rect">
+                      <a:avLst/>
+                    </a:prstGeom>
+                  </pic:spPr>
+                </pic:pic>
+              </a:graphicData>
+            </a:graphic>
+          </wp:inline>
+        </w:drawing>
+      </w:r>
+    </w:p>
+    <w:p>
+      <w:pPr>
+        <w:pStyle w:val="Heading2"/>
+      </w:pPr>
+      <w:r>
+        <w:lastRenderedPageBreak/>
+        <w:t>Screen</w:t>
+      </w:r>
+    </w:p>
+    <w:p>
+      <w:pPr>
+        <w:pStyle w:val="Heading1"/>
+      </w:pPr>
+      <w:r>
+        <w:t>Xóa học phần</w:t>
+      </w:r>
+    </w:p>
+    <w:p>
+      <w:pPr>
+        <w:pStyle w:val="Heading2"/>
+      </w:pPr>
+      <w:r>
+        <w:t>Class diagram</w:t>
+      </w:r>
+    </w:p>
+    <w:p>
+      <w:pPr>
+        <w:pStyle w:val="Heading2"/>
+      </w:pPr>
+      <w:r>
+        <w:t>Sequence diagram</w:t>
+      </w:r>
+    </w:p>
+    <w:p/>
+    <w:p>
+      <w:pPr>
+        <w:pStyle w:val="Heading2"/>
+      </w:pPr>
+      <w:r>
+        <w:t>Screen</w:t>
+      </w:r>
+    </w:p>
+    <w:p>
+      <w:pPr>
+        <w:pStyle w:val="Heading1"/>
+      </w:pPr>
+      <w:r>
+        <w:t>Tạo thư mục</w:t>
+      </w:r>
+    </w:p>
+    <w:p>
+      <w:pPr>
+        <w:pStyle w:val="Heading2"/>
+      </w:pPr>
+      <w:r>
+        <w:t>Class diagram</w:t>
+      </w:r>
+    </w:p>
+    <w:p>
+      <w:r>
+        <w:rPr>
+          <w:noProof/>
+        </w:rPr>
+        <w:drawing>
+          <wp:inline distT="0" distB="0" distL="0" distR="0" wp14:anchorId="728BB374" wp14:editId="74706F42">
+            <wp:extent cx="4867954" cy="3591426"/>
+            <wp:effectExtent l="0" t="0" r="8890" b="9525"/>
+            <wp:docPr id="19" name="Picture 19"/>
+            <wp:cNvGraphicFramePr>
+              <a:graphicFrameLocks xmlns:a="http://schemas.openxmlformats.org/drawingml/2006/main" noChangeAspect="1"/>
+            </wp:cNvGraphicFramePr>
+            <a:graphic xmlns:a="http://schemas.openxmlformats.org/drawingml/2006/main">
+              <a:graphicData uri="http://schemas.openxmlformats.org/drawingml/2006/picture">
+                <pic:pic xmlns:pic="http://schemas.openxmlformats.org/drawingml/2006/picture">
+                  <pic:nvPicPr>
+                    <pic:cNvPr id="1" name=""/>
+                    <pic:cNvPicPr/>
+                  </pic:nvPicPr>
+                  <pic:blipFill>
+                    <a:blip r:embed="rId25"/>
+                    <a:stretch>
+                      <a:fillRect/>
+                    </a:stretch>
+                  </pic:blipFill>
+                  <pic:spPr>
+                    <a:xfrm>
+                      <a:off x="0" y="0"/>
+                      <a:ext cx="4867954" cy="3591426"/>
+                    </a:xfrm>
+                    <a:prstGeom prst="rect">
+                      <a:avLst/>
+                    </a:prstGeom>
+                  </pic:spPr>
+                </pic:pic>
+              </a:graphicData>
+            </a:graphic>
+          </wp:inline>
+        </w:drawing>
+      </w:r>
+    </w:p>
+    <w:p>
+      <w:pPr>
+        <w:pStyle w:val="Heading2"/>
+      </w:pPr>
+      <w:r>
+        <w:lastRenderedPageBreak/>
+        <w:t>Sequence diagram</w:t>
+      </w:r>
+    </w:p>
+    <w:p>
+      <w:r>
+        <w:rPr>
+          <w:noProof/>
+        </w:rPr>
+        <w:drawing>
+          <wp:inline distT="0" distB="0" distL="0" distR="0" wp14:anchorId="5F746CED" wp14:editId="6B4FE91F">
+            <wp:extent cx="5943600" cy="2787015"/>
+            <wp:effectExtent l="0" t="0" r="0" b="0"/>
+            <wp:docPr id="17" name="Picture 17"/>
+            <wp:cNvGraphicFramePr>
+              <a:graphicFrameLocks xmlns:a="http://schemas.openxmlformats.org/drawingml/2006/main" noChangeAspect="1"/>
+            </wp:cNvGraphicFramePr>
+            <a:graphic xmlns:a="http://schemas.openxmlformats.org/drawingml/2006/main">
+              <a:graphicData uri="http://schemas.openxmlformats.org/drawingml/2006/picture">
+                <pic:pic xmlns:pic="http://schemas.openxmlformats.org/drawingml/2006/picture">
+                  <pic:nvPicPr>
+                    <pic:cNvPr id="1" name=""/>
+                    <pic:cNvPicPr/>
+                  </pic:nvPicPr>
+                  <pic:blipFill>
+                    <a:blip r:embed="rId26"/>
+                    <a:stretch>
+                      <a:fillRect/>
+                    </a:stretch>
+                  </pic:blipFill>
+                  <pic:spPr>
+                    <a:xfrm>
+                      <a:off x="0" y="0"/>
+                      <a:ext cx="5943600" cy="2787015"/>
+                    </a:xfrm>
+                    <a:prstGeom prst="rect">
+                      <a:avLst/>
+                    </a:prstGeom>
+                  </pic:spPr>
+                </pic:pic>
+              </a:graphicData>
+            </a:graphic>
+          </wp:inline>
+        </w:drawing>
+      </w:r>
+    </w:p>
+    <w:p>
+      <w:pPr>
+        <w:pStyle w:val="Heading2"/>
+      </w:pPr>
+      <w:r>
+        <w:lastRenderedPageBreak/>
+        <w:t>Screen</w:t>
+      </w:r>
+    </w:p>
+    <w:p>
+      <w:pPr>
+        <w:pStyle w:val="Heading1"/>
+      </w:pPr>
+      <w:r>
+        <w:t>Sửa thư mục</w:t>
+      </w:r>
+    </w:p>
+    <w:p>
+      <w:pPr>
+        <w:pStyle w:val="Heading2"/>
+      </w:pPr>
+      <w:r>
+        <w:t>Class diagram</w:t>
+      </w:r>
+    </w:p>
+    <w:p>
+      <w:r>
+        <w:drawing>
+          <wp:inline distT="0" distB="0" distL="0" distR="0" wp14:anchorId="3342B52B" wp14:editId="7B631B3A">
+            <wp:extent cx="5943600" cy="5014595"/>
+            <wp:effectExtent l="0" t="0" r="0" b="0"/>
+            <wp:docPr id="46" name="Picture 46"/>
+            <wp:cNvGraphicFramePr>
+              <a:graphicFrameLocks xmlns:a="http://schemas.openxmlformats.org/drawingml/2006/main" noChangeAspect="1"/>
+            </wp:cNvGraphicFramePr>
+            <a:graphic xmlns:a="http://schemas.openxmlformats.org/drawingml/2006/main">
+              <a:graphicData uri="http://schemas.openxmlformats.org/drawingml/2006/picture">
+                <pic:pic xmlns:pic="http://schemas.openxmlformats.org/drawingml/2006/picture">
+                  <pic:nvPicPr>
+                    <pic:cNvPr id="1" name=""/>
+                    <pic:cNvPicPr/>
+                  </pic:nvPicPr>
+                  <pic:blipFill>
+                    <a:blip r:embed="rId27"/>
+                    <a:stretch>
+                      <a:fillRect/>
+                    </a:stretch>
+                  </pic:blipFill>
+                  <pic:spPr>
+                    <a:xfrm>
+                      <a:off x="0" y="0"/>
+                      <a:ext cx="5943600" cy="5014595"/>
+                    </a:xfrm>
+                    <a:prstGeom prst="rect">
+                      <a:avLst/>
+                    </a:prstGeom>
+                  </pic:spPr>
+                </pic:pic>
+              </a:graphicData>
+            </a:graphic>
+          </wp:inline>
+        </w:drawing>
+      </w:r>
+    </w:p>
+    <w:p>
+      <w:pPr>
+        <w:pStyle w:val="Heading2"/>
+      </w:pPr>
+      <w:r>
+        <w:lastRenderedPageBreak/>
+        <w:t>Sequence diagram</w:t>
+      </w:r>
+    </w:p>
+    <w:p>
+      <w:r>
+        <w:drawing>
+          <wp:inline distT="0" distB="0" distL="0" distR="0" wp14:anchorId="1E75DA8D" wp14:editId="22DAB6B8">
+            <wp:extent cx="5943600" cy="2441575"/>
+            <wp:effectExtent l="0" t="0" r="0" b="0"/>
+            <wp:docPr id="45" name="Picture 45"/>
+            <wp:cNvGraphicFramePr>
+              <a:graphicFrameLocks xmlns:a="http://schemas.openxmlformats.org/drawingml/2006/main" noChangeAspect="1"/>
+            </wp:cNvGraphicFramePr>
+            <a:graphic xmlns:a="http://schemas.openxmlformats.org/drawingml/2006/main">
+              <a:graphicData uri="http://schemas.openxmlformats.org/drawingml/2006/picture">
+                <pic:pic xmlns:pic="http://schemas.openxmlformats.org/drawingml/2006/picture">
+                  <pic:nvPicPr>
+                    <pic:cNvPr id="1" name=""/>
+                    <pic:cNvPicPr/>
+                  </pic:nvPicPr>
+                  <pic:blipFill>
+                    <a:blip r:embed="rId28"/>
+                    <a:stretch>
+                      <a:fillRect/>
+                    </a:stretch>
+                  </pic:blipFill>
+                  <pic:spPr>
+                    <a:xfrm>
+                      <a:off x="0" y="0"/>
+                      <a:ext cx="5943600" cy="2441575"/>
+                    </a:xfrm>
+                    <a:prstGeom prst="rect">
+                      <a:avLst/>
+                    </a:prstGeom>
+                  </pic:spPr>
+                </pic:pic>
+              </a:graphicData>
+            </a:graphic>
+          </wp:inline>
+        </w:drawing>
+      </w:r>
+    </w:p>
+    <w:p>
+      <w:pPr>
+        <w:pStyle w:val="Heading2"/>
+      </w:pPr>
+      <w:r>
+        <w:lastRenderedPageBreak/>
+        <w:t>Screen</w:t>
+      </w:r>
+    </w:p>
+    <w:p>
+      <w:pPr>
+        <w:pStyle w:val="Heading1"/>
+      </w:pPr>
+      <w:r>
+        <w:t>Xóa thư mục</w:t>
+      </w:r>
+    </w:p>
+    <w:p>
+      <w:pPr>
+        <w:pStyle w:val="Heading2"/>
+      </w:pPr>
+      <w:r>
+        <w:t>Class diagram</w:t>
+      </w:r>
+    </w:p>
+    <w:p>
+      <w:r>
+        <w:drawing>
+          <wp:inline distT="0" distB="0" distL="0" distR="0" wp14:anchorId="5F2B22DC" wp14:editId="14E5423E">
+            <wp:extent cx="5830114" cy="4925112"/>
+            <wp:effectExtent l="0" t="0" r="0" b="8890"/>
+            <wp:docPr id="36" name="Picture 36"/>
+            <wp:cNvGraphicFramePr>
+              <a:graphicFrameLocks xmlns:a="http://schemas.openxmlformats.org/drawingml/2006/main" noChangeAspect="1"/>
+            </wp:cNvGraphicFramePr>
+            <a:graphic xmlns:a="http://schemas.openxmlformats.org/drawingml/2006/main">
+              <a:graphicData uri="http://schemas.openxmlformats.org/drawingml/2006/picture">
+                <pic:pic xmlns:pic="http://schemas.openxmlformats.org/drawingml/2006/picture">
+                  <pic:nvPicPr>
+                    <pic:cNvPr id="1" name=""/>
+                    <pic:cNvPicPr/>
+                  </pic:nvPicPr>
+                  <pic:blipFill>
+                    <a:blip r:embed="rId29"/>
+                    <a:stretch>
+                      <a:fillRect/>
+                    </a:stretch>
+                  </pic:blipFill>
+                  <pic:spPr>
+                    <a:xfrm>
+                      <a:off x="0" y="0"/>
+                      <a:ext cx="5830114" cy="4925112"/>
+                    </a:xfrm>
+                    <a:prstGeom prst="rect">
+                      <a:avLst/>
+                    </a:prstGeom>
+                  </pic:spPr>
+                </pic:pic>
+              </a:graphicData>
+            </a:graphic>
+          </wp:inline>
+        </w:drawing>
+      </w:r>
+    </w:p>
+    <w:p>
+      <w:pPr>
+        <w:pStyle w:val="Heading2"/>
+      </w:pPr>
+      <w:r>
+        <w:lastRenderedPageBreak/>
+        <w:t>Sequence diagram</w:t>
+      </w:r>
+    </w:p>
+    <w:p>
+      <w:r>
+        <w:drawing>
+          <wp:inline distT="0" distB="0" distL="0" distR="0" wp14:anchorId="4820A4A9" wp14:editId="2F69A022">
+            <wp:extent cx="5943600" cy="2750820"/>
+            <wp:effectExtent l="0" t="0" r="0" b="0"/>
+            <wp:docPr id="37" name="Picture 37"/>
+            <wp:cNvGraphicFramePr>
+              <a:graphicFrameLocks xmlns:a="http://schemas.openxmlformats.org/drawingml/2006/main" noChangeAspect="1"/>
+            </wp:cNvGraphicFramePr>
+            <a:graphic xmlns:a="http://schemas.openxmlformats.org/drawingml/2006/main">
+              <a:graphicData uri="http://schemas.openxmlformats.org/drawingml/2006/picture">
+                <pic:pic xmlns:pic="http://schemas.openxmlformats.org/drawingml/2006/picture">
+                  <pic:nvPicPr>
+                    <pic:cNvPr id="1" name=""/>
+                    <pic:cNvPicPr/>
+                  </pic:nvPicPr>
+                  <pic:blipFill>
+                    <a:blip r:embed="rId30"/>
+                    <a:stretch>
+                      <a:fillRect/>
+                    </a:stretch>
+                  </pic:blipFill>
+                  <pic:spPr>
+                    <a:xfrm>
+                      <a:off x="0" y="0"/>
+                      <a:ext cx="5943600" cy="2750820"/>
+                    </a:xfrm>
+                    <a:prstGeom prst="rect">
+                      <a:avLst/>
+                    </a:prstGeom>
+                  </pic:spPr>
+                </pic:pic>
+              </a:graphicData>
+            </a:graphic>
+          </wp:inline>
+        </w:drawing>
+      </w:r>
+    </w:p>
+    <w:p>
+      <w:pPr>
+        <w:pStyle w:val="Heading2"/>
+      </w:pPr>
+      <w:r>
+        <w:t>Screen</w:t>
+      </w:r>
+    </w:p>
+    <w:p>
+      <w:pPr>
+        <w:pStyle w:val="Heading1"/>
+      </w:pPr>
+      <w:r>
+        <w:t>Tạo lớp</w:t>
+      </w:r>
+    </w:p>
+    <w:p>
+      <w:pPr>
+        <w:pStyle w:val="Heading2"/>
+      </w:pPr>
+      <w:r>
+        <w:t>Class diagram</w:t>
+      </w:r>
+    </w:p>
+    <w:p>
+      <w:r>
+        <w:rPr>
+          <w:noProof/>
+        </w:rPr>
+        <w:drawing>
+          <wp:inline distT="0" distB="0" distL="0" distR="0" wp14:anchorId="2C102B4A" wp14:editId="03598AEE">
+            <wp:extent cx="4810796" cy="3829584"/>
+            <wp:effectExtent l="0" t="0" r="8890" b="0"/>
+            <wp:docPr id="23" name="Picture 23"/>
+            <wp:cNvGraphicFramePr>
+              <a:graphicFrameLocks xmlns:a="http://schemas.openxmlformats.org/drawingml/2006/main" noChangeAspect="1"/>
+            </wp:cNvGraphicFramePr>
+            <a:graphic xmlns:a="http://schemas.openxmlformats.org/drawingml/2006/main">
+              <a:graphicData uri="http://schemas.openxmlformats.org/drawingml/2006/picture">
+                <pic:pic xmlns:pic="http://schemas.openxmlformats.org/drawingml/2006/picture">
+                  <pic:nvPicPr>
+                    <pic:cNvPr id="1" name=""/>
+                    <pic:cNvPicPr/>
+                  </pic:nvPicPr>
+                  <pic:blipFill>
+                    <a:blip r:embed="rId31"/>
+                    <a:stretch>
+                      <a:fillRect/>
+                    </a:stretch>
+                  </pic:blipFill>
+                  <pic:spPr>
+                    <a:xfrm>
+                      <a:off x="0" y="0"/>
+                      <a:ext cx="4810796" cy="3829584"/>
+                    </a:xfrm>
+                    <a:prstGeom prst="rect">
+                      <a:avLst/>
+                    </a:prstGeom>
+                  </pic:spPr>
+                </pic:pic>
+              </a:graphicData>
+            </a:graphic>
+          </wp:inline>
+        </w:drawing>
+      </w:r>
+    </w:p>
+    <w:p>
+      <w:pPr>
+        <w:pStyle w:val="Heading2"/>
+      </w:pPr>
+      <w:r>
+        <w:lastRenderedPageBreak/>
+        <w:t>Sequence diagram</w:t>
+      </w:r>
+    </w:p>
+    <w:p>
+      <w:r>
+        <w:rPr>
+          <w:noProof/>
+        </w:rPr>
+        <w:drawing>
+          <wp:inline distT="0" distB="0" distL="0" distR="0" wp14:anchorId="639FD9AC" wp14:editId="1D089744">
+            <wp:extent cx="6125252" cy="2676525"/>
+            <wp:effectExtent l="0" t="0" r="8890" b="0"/>
+            <wp:docPr id="24" name="Picture 24"/>
+            <wp:cNvGraphicFramePr>
+              <a:graphicFrameLocks xmlns:a="http://schemas.openxmlformats.org/drawingml/2006/main" noChangeAspect="1"/>
+            </wp:cNvGraphicFramePr>
+            <a:graphic xmlns:a="http://schemas.openxmlformats.org/drawingml/2006/main">
+              <a:graphicData uri="http://schemas.openxmlformats.org/drawingml/2006/picture">
+                <pic:pic xmlns:pic="http://schemas.openxmlformats.org/drawingml/2006/picture">
+                  <pic:nvPicPr>
+                    <pic:cNvPr id="1" name=""/>
+                    <pic:cNvPicPr/>
+                  </pic:nvPicPr>
+                  <pic:blipFill>
+                    <a:blip r:embed="rId32"/>
+                    <a:stretch>
+                      <a:fillRect/>
+                    </a:stretch>
+                  </pic:blipFill>
+                  <pic:spPr>
+                    <a:xfrm>
+                      <a:off x="0" y="0"/>
+                      <a:ext cx="6135688" cy="2681085"/>
+                    </a:xfrm>
+                    <a:prstGeom prst="rect">
+                      <a:avLst/>
+                    </a:prstGeom>
+                  </pic:spPr>
+                </pic:pic>
+              </a:graphicData>
+            </a:graphic>
+          </wp:inline>
+        </w:drawing>
+      </w:r>
+    </w:p>
+    <w:p>
+      <w:pPr>
+        <w:pStyle w:val="Heading2"/>
+      </w:pPr>
+      <w:r>
+        <w:t>Screen</w:t>
+      </w:r>
+    </w:p>
+    <w:p>
+      <w:pPr>
+        <w:pStyle w:val="Heading1"/>
+      </w:pPr>
+      <w:r>
         <w:t>Sửa lớp</w:t>
       </w:r>
     </w:p>
@@ -603,14 +1684,93 @@
       </w:r>
     </w:p>
     <w:p>
-      <w:pPr>
-        <w:pStyle w:val="Heading2"/>
-      </w:pPr>
-      <w:r>
+      <w:r>
+        <w:drawing>
+          <wp:inline distT="0" distB="0" distL="0" distR="0" wp14:anchorId="3EE4B710" wp14:editId="3003A768">
+            <wp:extent cx="5943600" cy="4050030"/>
+            <wp:effectExtent l="0" t="0" r="0" b="7620"/>
+            <wp:docPr id="42" name="Picture 42"/>
+            <wp:cNvGraphicFramePr>
+              <a:graphicFrameLocks xmlns:a="http://schemas.openxmlformats.org/drawingml/2006/main" noChangeAspect="1"/>
+            </wp:cNvGraphicFramePr>
+            <a:graphic xmlns:a="http://schemas.openxmlformats.org/drawingml/2006/main">
+              <a:graphicData uri="http://schemas.openxmlformats.org/drawingml/2006/picture">
+                <pic:pic xmlns:pic="http://schemas.openxmlformats.org/drawingml/2006/picture">
+                  <pic:nvPicPr>
+                    <pic:cNvPr id="1" name=""/>
+                    <pic:cNvPicPr/>
+                  </pic:nvPicPr>
+                  <pic:blipFill>
+                    <a:blip r:embed="rId33"/>
+                    <a:stretch>
+                      <a:fillRect/>
+                    </a:stretch>
+                  </pic:blipFill>
+                  <pic:spPr>
+                    <a:xfrm>
+                      <a:off x="0" y="0"/>
+                      <a:ext cx="5943600" cy="4050030"/>
+                    </a:xfrm>
+                    <a:prstGeom prst="rect">
+                      <a:avLst/>
+                    </a:prstGeom>
+                  </pic:spPr>
+                </pic:pic>
+              </a:graphicData>
+            </a:graphic>
+          </wp:inline>
+        </w:drawing>
+      </w:r>
+    </w:p>
+    <w:p>
+      <w:pPr>
+        <w:pStyle w:val="Heading2"/>
+      </w:pPr>
+      <w:r>
+        <w:lastRenderedPageBreak/>
         <w:t>Sequence diagram</w:t>
       </w:r>
     </w:p>
     <w:p>
+      <w:r>
+        <w:drawing>
+          <wp:inline distT="0" distB="0" distL="0" distR="0" wp14:anchorId="345B7A98" wp14:editId="08953D59">
+            <wp:extent cx="5943600" cy="2419985"/>
+            <wp:effectExtent l="0" t="0" r="0" b="0"/>
+            <wp:docPr id="43" name="Picture 43"/>
+            <wp:cNvGraphicFramePr>
+              <a:graphicFrameLocks xmlns:a="http://schemas.openxmlformats.org/drawingml/2006/main" noChangeAspect="1"/>
+            </wp:cNvGraphicFramePr>
+            <a:graphic xmlns:a="http://schemas.openxmlformats.org/drawingml/2006/main">
+              <a:graphicData uri="http://schemas.openxmlformats.org/drawingml/2006/picture">
+                <pic:pic xmlns:pic="http://schemas.openxmlformats.org/drawingml/2006/picture">
+                  <pic:nvPicPr>
+                    <pic:cNvPr id="1" name=""/>
+                    <pic:cNvPicPr/>
+                  </pic:nvPicPr>
+                  <pic:blipFill>
+                    <a:blip r:embed="rId34"/>
+                    <a:stretch>
+                      <a:fillRect/>
+                    </a:stretch>
+                  </pic:blipFill>
+                  <pic:spPr>
+                    <a:xfrm>
+                      <a:off x="0" y="0"/>
+                      <a:ext cx="5943600" cy="2419985"/>
+                    </a:xfrm>
+                    <a:prstGeom prst="rect">
+                      <a:avLst/>
+                    </a:prstGeom>
+                  </pic:spPr>
+                </pic:pic>
+              </a:graphicData>
+            </a:graphic>
+          </wp:inline>
+        </w:drawing>
+      </w:r>
+    </w:p>
+    <w:p>
       <w:pPr>
         <w:pStyle w:val="Heading2"/>
       </w:pPr>
@@ -625,8 +1785,6 @@
       <w:r>
         <w:t>Xóa lớp</w:t>
       </w:r>
-      <w:bookmarkStart w:id="0" w:name="_GoBack"/>
-      <w:bookmarkEnd w:id="0"/>
     </w:p>
     <w:p>
       <w:pPr>
@@ -637,14 +1795,93 @@
       </w:r>
     </w:p>
     <w:p>
-      <w:pPr>
-        <w:pStyle w:val="Heading2"/>
-      </w:pPr>
-      <w:r>
+      <w:r>
+        <w:drawing>
+          <wp:inline distT="0" distB="0" distL="0" distR="0" wp14:anchorId="42C181DC" wp14:editId="1897E388">
+            <wp:extent cx="5943600" cy="4291965"/>
+            <wp:effectExtent l="0" t="0" r="0" b="0"/>
+            <wp:docPr id="39" name="Picture 39"/>
+            <wp:cNvGraphicFramePr>
+              <a:graphicFrameLocks xmlns:a="http://schemas.openxmlformats.org/drawingml/2006/main" noChangeAspect="1"/>
+            </wp:cNvGraphicFramePr>
+            <a:graphic xmlns:a="http://schemas.openxmlformats.org/drawingml/2006/main">
+              <a:graphicData uri="http://schemas.openxmlformats.org/drawingml/2006/picture">
+                <pic:pic xmlns:pic="http://schemas.openxmlformats.org/drawingml/2006/picture">
+                  <pic:nvPicPr>
+                    <pic:cNvPr id="1" name=""/>
+                    <pic:cNvPicPr/>
+                  </pic:nvPicPr>
+                  <pic:blipFill>
+                    <a:blip r:embed="rId35"/>
+                    <a:stretch>
+                      <a:fillRect/>
+                    </a:stretch>
+                  </pic:blipFill>
+                  <pic:spPr>
+                    <a:xfrm>
+                      <a:off x="0" y="0"/>
+                      <a:ext cx="5943600" cy="4291965"/>
+                    </a:xfrm>
+                    <a:prstGeom prst="rect">
+                      <a:avLst/>
+                    </a:prstGeom>
+                  </pic:spPr>
+                </pic:pic>
+              </a:graphicData>
+            </a:graphic>
+          </wp:inline>
+        </w:drawing>
+      </w:r>
+    </w:p>
+    <w:p>
+      <w:pPr>
+        <w:pStyle w:val="Heading2"/>
+      </w:pPr>
+      <w:r>
+        <w:lastRenderedPageBreak/>
         <w:t>Sequence diagram</w:t>
       </w:r>
     </w:p>
     <w:p>
+      <w:r>
+        <w:drawing>
+          <wp:inline distT="0" distB="0" distL="0" distR="0" wp14:anchorId="62802D4E" wp14:editId="2BDF3B39">
+            <wp:extent cx="5943600" cy="2077085"/>
+            <wp:effectExtent l="0" t="0" r="0" b="0"/>
+            <wp:docPr id="40" name="Picture 40"/>
+            <wp:cNvGraphicFramePr>
+              <a:graphicFrameLocks xmlns:a="http://schemas.openxmlformats.org/drawingml/2006/main" noChangeAspect="1"/>
+            </wp:cNvGraphicFramePr>
+            <a:graphic xmlns:a="http://schemas.openxmlformats.org/drawingml/2006/main">
+              <a:graphicData uri="http://schemas.openxmlformats.org/drawingml/2006/picture">
+                <pic:pic xmlns:pic="http://schemas.openxmlformats.org/drawingml/2006/picture">
+                  <pic:nvPicPr>
+                    <pic:cNvPr id="1" name=""/>
+                    <pic:cNvPicPr/>
+                  </pic:nvPicPr>
+                  <pic:blipFill>
+                    <a:blip r:embed="rId36"/>
+                    <a:stretch>
+                      <a:fillRect/>
+                    </a:stretch>
+                  </pic:blipFill>
+                  <pic:spPr>
+                    <a:xfrm>
+                      <a:off x="0" y="0"/>
+                      <a:ext cx="5943600" cy="2077085"/>
+                    </a:xfrm>
+                    <a:prstGeom prst="rect">
+                      <a:avLst/>
+                    </a:prstGeom>
+                  </pic:spPr>
+                </pic:pic>
+              </a:graphicData>
+            </a:graphic>
+          </wp:inline>
+        </w:drawing>
+      </w:r>
+    </w:p>
+    <w:p>
       <w:pPr>
         <w:pStyle w:val="Heading2"/>
       </w:pPr>
@@ -657,10 +1894,7 @@
         <w:pStyle w:val="Heading1"/>
       </w:pPr>
       <w:r>
-        <w:t>H</w:t>
-      </w:r>
-      <w:r>
-        <w:t>iển thị thông tin học phần</w:t>
+        <w:t>Hiển thị thông tin học phần</w:t>
       </w:r>
     </w:p>
     <w:p>
@@ -672,14 +1906,96 @@
       </w:r>
     </w:p>
     <w:p>
-      <w:pPr>
-        <w:pStyle w:val="Heading2"/>
-      </w:pPr>
-      <w:r>
+      <w:r>
+        <w:drawing>
+          <wp:inline distT="0" distB="0" distL="0" distR="0" wp14:anchorId="1EAE78DE" wp14:editId="5B216FF7">
+            <wp:extent cx="5943600" cy="3783965"/>
+            <wp:effectExtent l="0" t="0" r="0" b="6985"/>
+            <wp:docPr id="44" name="Picture 44"/>
+            <wp:cNvGraphicFramePr>
+              <a:graphicFrameLocks xmlns:a="http://schemas.openxmlformats.org/drawingml/2006/main" noChangeAspect="1"/>
+            </wp:cNvGraphicFramePr>
+            <a:graphic xmlns:a="http://schemas.openxmlformats.org/drawingml/2006/main">
+              <a:graphicData uri="http://schemas.openxmlformats.org/drawingml/2006/picture">
+                <pic:pic xmlns:pic="http://schemas.openxmlformats.org/drawingml/2006/picture">
+                  <pic:nvPicPr>
+                    <pic:cNvPr id="1" name=""/>
+                    <pic:cNvPicPr/>
+                  </pic:nvPicPr>
+                  <pic:blipFill>
+                    <a:blip r:embed="rId37"/>
+                    <a:stretch>
+                      <a:fillRect/>
+                    </a:stretch>
+                  </pic:blipFill>
+                  <pic:spPr>
+                    <a:xfrm>
+                      <a:off x="0" y="0"/>
+                      <a:ext cx="5943600" cy="3783965"/>
+                    </a:xfrm>
+                    <a:prstGeom prst="rect">
+                      <a:avLst/>
+                    </a:prstGeom>
+                  </pic:spPr>
+                </pic:pic>
+              </a:graphicData>
+            </a:graphic>
+          </wp:inline>
+        </w:drawing>
+      </w:r>
+    </w:p>
+    <w:p>
+      <w:pPr>
+        <w:pStyle w:val="Heading2"/>
+      </w:pPr>
+      <w:r>
+        <w:lastRenderedPageBreak/>
         <w:t>Sequence diagram</w:t>
       </w:r>
     </w:p>
     <w:p>
+      <w:r>
+        <w:rPr>
+          <w:noProof/>
+        </w:rPr>
+        <w:drawing>
+          <wp:inline distT="0" distB="0" distL="0" distR="0" wp14:anchorId="60193984" wp14:editId="279C6FC3">
+            <wp:extent cx="5943600" cy="2928620"/>
+            <wp:effectExtent l="0" t="0" r="0" b="5080"/>
+            <wp:docPr id="28" name="Picture 28"/>
+            <wp:cNvGraphicFramePr>
+              <a:graphicFrameLocks xmlns:a="http://schemas.openxmlformats.org/drawingml/2006/main" noChangeAspect="1"/>
+            </wp:cNvGraphicFramePr>
+            <a:graphic xmlns:a="http://schemas.openxmlformats.org/drawingml/2006/main">
+              <a:graphicData uri="http://schemas.openxmlformats.org/drawingml/2006/picture">
+                <pic:pic xmlns:pic="http://schemas.openxmlformats.org/drawingml/2006/picture">
+                  <pic:nvPicPr>
+                    <pic:cNvPr id="1" name=""/>
+                    <pic:cNvPicPr/>
+                  </pic:nvPicPr>
+                  <pic:blipFill>
+                    <a:blip r:embed="rId38"/>
+                    <a:stretch>
+                      <a:fillRect/>
+                    </a:stretch>
+                  </pic:blipFill>
+                  <pic:spPr>
+                    <a:xfrm>
+                      <a:off x="0" y="0"/>
+                      <a:ext cx="5943600" cy="2928620"/>
+                    </a:xfrm>
+                    <a:prstGeom prst="rect">
+                      <a:avLst/>
+                    </a:prstGeom>
+                  </pic:spPr>
+                </pic:pic>
+              </a:graphicData>
+            </a:graphic>
+          </wp:inline>
+        </w:drawing>
+      </w:r>
+    </w:p>
+    <w:p>
       <w:pPr>
         <w:pStyle w:val="Heading2"/>
       </w:pPr>
@@ -687,6 +2003,7 @@
         <w:t>Screen</w:t>
       </w:r>
     </w:p>
+    <w:p/>
     <w:p/>
     <w:p/>
     <w:sectPr>
@@ -700,7 +2017,7 @@
 </file>
 
 <file path=word/numbering.xml><?xml version="1.0" encoding="utf-8"?>
-<w:numbering xmlns:wpc="http://schemas.microsoft.com/office/word/2010/wordprocessingCanvas" xmlns:cx="http://schemas.microsoft.com/office/drawing/2014/chartex" xmlns:mc="http://schemas.openxmlformats.org/markup-compatibility/2006" xmlns:o="urn:schemas-microsoft-com:office:office" xmlns:r="http://schemas.openxmlformats.org/officeDocument/2006/relationships" xmlns:m="http://schemas.openxmlformats.org/officeDocument/2006/math" xmlns:v="urn:schemas-microsoft-com:vml" xmlns:wp14="http://schemas.microsoft.com/office/word/2010/wordprocessingDrawing" xmlns:wp="http://schemas.openxmlformats.org/drawingml/2006/wordprocessingDrawing" xmlns:w10="urn:schemas-microsoft-com:office:word" xmlns:w="http://schemas.openxmlformats.org/wordprocessingml/2006/main" xmlns:w14="http://schemas.microsoft.com/office/word/2010/wordml" xmlns:w15="http://schemas.microsoft.com/office/word/2012/wordml" xmlns:w16se="http://schemas.microsoft.com/office/word/2015/wordml/symex" xmlns:wpg="http://schemas.microsoft.com/office/word/2010/wordprocessingGroup" xmlns:wpi="http://schemas.microsoft.com/office/word/2010/wordprocessingInk" xmlns:wne="http://schemas.microsoft.com/office/word/2006/wordml" xmlns:wps="http://schemas.microsoft.com/office/word/2010/wordprocessingShape" mc:Ignorable="w14 w15 w16se wp14">
+<w:numbering xmlns:wpc="http://schemas.microsoft.com/office/word/2010/wordprocessingCanvas" xmlns:cx="http://schemas.microsoft.com/office/drawing/2014/chartex" xmlns:cx1="http://schemas.microsoft.com/office/drawing/2015/9/8/chartex" xmlns:cx2="http://schemas.microsoft.com/office/drawing/2015/10/21/chartex" xmlns:cx3="http://schemas.microsoft.com/office/drawing/2016/5/9/chartex" xmlns:cx4="http://schemas.microsoft.com/office/drawing/2016/5/10/chartex" xmlns:cx5="http://schemas.microsoft.com/office/drawing/2016/5/11/chartex" xmlns:cx6="http://schemas.microsoft.com/office/drawing/2016/5/12/chartex" xmlns:cx7="http://schemas.microsoft.com/office/drawing/2016/5/13/chartex" xmlns:cx8="http://schemas.microsoft.com/office/drawing/2016/5/14/chartex" xmlns:mc="http://schemas.openxmlformats.org/markup-compatibility/2006" xmlns:aink="http://schemas.microsoft.com/office/drawing/2016/ink" xmlns:am3d="http://schemas.microsoft.com/office/drawing/2017/model3d" xmlns:o="urn:schemas-microsoft-com:office:office" xmlns:oel="http://schemas.microsoft.com/office/2019/extlst" xmlns:r="http://schemas.openxmlformats.org/officeDocument/2006/relationships" xmlns:m="http://schemas.openxmlformats.org/officeDocument/2006/math" xmlns:v="urn:schemas-microsoft-com:vml" xmlns:wp14="http://schemas.microsoft.com/office/word/2010/wordprocessingDrawing" xmlns:wp="http://schemas.openxmlformats.org/drawingml/2006/wordprocessingDrawing" xmlns:w10="urn:schemas-microsoft-com:office:word" xmlns:w="http://schemas.openxmlformats.org/wordprocessingml/2006/main" xmlns:w14="http://schemas.microsoft.com/office/word/2010/wordml" xmlns:w15="http://schemas.microsoft.com/office/word/2012/wordml" xmlns:w16cex="http://schemas.microsoft.com/office/word/2018/wordml/cex" xmlns:w16cid="http://schemas.microsoft.com/office/word/2016/wordml/cid" xmlns:w16="http://schemas.microsoft.com/office/word/2018/wordml" xmlns:w16sdtdh="http://schemas.microsoft.com/office/word/2020/wordml/sdtdatahash" xmlns:w16se="http://schemas.microsoft.com/office/word/2015/wordml/symex" xmlns:wpg="http://schemas.microsoft.com/office/word/2010/wordprocessingGroup" xmlns:wpi="http://schemas.microsoft.com/office/word/2010/wordprocessingInk" xmlns:wne="http://schemas.microsoft.com/office/word/2006/wordml" xmlns:wps="http://schemas.microsoft.com/office/word/2010/wordprocessingShape" mc:Ignorable="w14 w15 w16se w16cid w16 w16cex w16sdtdh wp14">
   <w:abstractNum w:abstractNumId="0" w15:restartNumberingAfterBreak="0">
     <w:nsid w:val="531A6524"/>
     <w:multiLevelType w:val="multilevel"/>
@@ -817,14 +2134,14 @@
       </w:rPr>
     </w:lvl>
   </w:abstractNum>
-  <w:num w:numId="1">
+  <w:num w:numId="1" w16cid:durableId="768085827">
     <w:abstractNumId w:val="0"/>
   </w:num>
 </w:numbering>
 </file>
 
 <file path=word/styles.xml><?xml version="1.0" encoding="utf-8"?>
-<w:styles xmlns:mc="http://schemas.openxmlformats.org/markup-compatibility/2006" xmlns:r="http://schemas.openxmlformats.org/officeDocument/2006/relationships" xmlns:w="http://schemas.openxmlformats.org/wordprocessingml/2006/main" xmlns:w14="http://schemas.microsoft.com/office/word/2010/wordml" xmlns:w15="http://schemas.microsoft.com/office/word/2012/wordml" xmlns:w16se="http://schemas.microsoft.com/office/word/2015/wordml/symex" mc:Ignorable="w14 w15 w16se">
+<w:styles xmlns:mc="http://schemas.openxmlformats.org/markup-compatibility/2006" xmlns:r="http://schemas.openxmlformats.org/officeDocument/2006/relationships" xmlns:w="http://schemas.openxmlformats.org/wordprocessingml/2006/main" xmlns:w14="http://schemas.microsoft.com/office/word/2010/wordml" xmlns:w15="http://schemas.microsoft.com/office/word/2012/wordml" xmlns:w16cex="http://schemas.microsoft.com/office/word/2018/wordml/cex" xmlns:w16cid="http://schemas.microsoft.com/office/word/2016/wordml/cid" xmlns:w16="http://schemas.microsoft.com/office/word/2018/wordml" xmlns:w16sdtdh="http://schemas.microsoft.com/office/word/2020/wordml/sdtdatahash" xmlns:w16se="http://schemas.microsoft.com/office/word/2015/wordml/symex" mc:Ignorable="w14 w15 w16se w16cid w16 w16cex w16sdtdh">
   <w:docDefaults>
     <w:rPrDefault>
       <w:rPr>
@@ -840,7 +2157,7 @@
       </w:pPr>
     </w:pPrDefault>
   </w:docDefaults>
-  <w:latentStyles w:defLockedState="0" w:defUIPriority="99" w:defSemiHidden="0" w:defUnhideWhenUsed="0" w:defQFormat="0" w:count="371">
+  <w:latentStyles w:defLockedState="0" w:defUIPriority="99" w:defSemiHidden="0" w:defUnhideWhenUsed="0" w:defQFormat="0" w:count="376">
     <w:lsdException w:name="Normal" w:uiPriority="0" w:qFormat="1"/>
     <w:lsdException w:name="heading 1" w:uiPriority="9" w:qFormat="1"/>
     <w:lsdException w:name="heading 2" w:semiHidden="1" w:uiPriority="9" w:unhideWhenUsed="1" w:qFormat="1"/>
@@ -1212,6 +2529,11 @@
     <w:lsdException w:name="List Table 5 Dark Accent 6" w:uiPriority="50"/>
     <w:lsdException w:name="List Table 6 Colorful Accent 6" w:uiPriority="51"/>
     <w:lsdException w:name="List Table 7 Colorful Accent 6" w:uiPriority="52"/>
+    <w:lsdException w:name="Mention" w:semiHidden="1" w:unhideWhenUsed="1"/>
+    <w:lsdException w:name="Smart Hyperlink" w:semiHidden="1" w:unhideWhenUsed="1"/>
+    <w:lsdException w:name="Hashtag" w:semiHidden="1" w:unhideWhenUsed="1"/>
+    <w:lsdException w:name="Unresolved Mention" w:semiHidden="1" w:unhideWhenUsed="1"/>
+    <w:lsdException w:name="Smart Link" w:semiHidden="1" w:unhideWhenUsed="1"/>
   </w:latentStyles>
   <w:style w:type="paragraph" w:default="1" w:styleId="Normal">
     <w:name w:val="Normal"/>

</xml_diff>